<commit_message>
Book chapter update: updated chapter 3.1.1 "installing tushare"
</commit_message>
<xml_diff>
--- a/python_book/matplotlib/matplotlib.docx
+++ b/python_book/matplotlib/matplotlib.docx
@@ -50,8 +50,6 @@
         </w:rPr>
         <w:t>简介</w:t>
       </w:r>
-      <w:bookmarkStart w:id="0" w:name="_GoBack"/>
-      <w:bookmarkEnd w:id="0"/>
     </w:p>
     <w:p>
       <w:pPr>
@@ -429,7 +427,7 @@
           <w:sz w:val="24"/>
           <w:szCs w:val="24"/>
         </w:rPr>
-        <w:t>包相</w:t>
+        <w:t>包相关</w:t>
       </w:r>
       <w:proofErr w:type="gramEnd"/>
       <w:r>
@@ -438,7 +436,7 @@
           <w:sz w:val="24"/>
           <w:szCs w:val="24"/>
         </w:rPr>
-        <w:t>关内容，本章将只作简要介绍，感兴趣的读者</w:t>
+        <w:t>内容，本章将只作简要介绍，感兴趣的读者</w:t>
       </w:r>
       <w:r>
         <w:rPr>
@@ -764,7 +762,7 @@
           <w:sz w:val="24"/>
           <w:szCs w:val="24"/>
         </w:rPr>
-        <w:t>或以上版本，则安装</w:t>
+        <w:t>版本，则安装</w:t>
       </w:r>
       <w:r>
         <w:rPr>
@@ -879,7 +877,23 @@
           <w:sz w:val="24"/>
           <w:szCs w:val="24"/>
         </w:rPr>
-        <w:t>安装完成后，可以打开一个命令行窗口进入</w:t>
+        <w:t>安装完成后，可</w:t>
+      </w:r>
+      <w:r>
+        <w:rPr>
+          <w:rFonts w:ascii="Courier New" w:hAnsi="Courier New" w:hint="eastAsia"/>
+          <w:sz w:val="24"/>
+          <w:szCs w:val="24"/>
+        </w:rPr>
+        <w:t>在命令行窗口中</w:t>
+      </w:r>
+      <w:r>
+        <w:rPr>
+          <w:rFonts w:ascii="Courier New" w:hAnsi="Courier New" w:hint="eastAsia"/>
+          <w:sz w:val="24"/>
+          <w:szCs w:val="24"/>
+        </w:rPr>
+        <w:t>进入</w:t>
       </w:r>
       <w:r>
         <w:rPr>
@@ -905,7 +919,8 @@
         </w:rPr>
         <w:t>，</w:t>
       </w:r>
-      <w:proofErr w:type="gramStart"/>
+      <w:bookmarkStart w:id="0" w:name="_GoBack"/>
+      <w:bookmarkEnd w:id="0"/>
       <w:r>
         <w:rPr>
           <w:rFonts w:ascii="Courier New" w:hAnsi="Courier New" w:hint="eastAsia"/>
@@ -920,16 +935,7 @@
           <w:sz w:val="24"/>
           <w:szCs w:val="24"/>
         </w:rPr>
-        <w:t>之前</w:t>
-      </w:r>
-      <w:proofErr w:type="gramEnd"/>
-      <w:r>
-        <w:rPr>
-          <w:rFonts w:ascii="Courier New" w:hAnsi="Courier New" w:hint="eastAsia"/>
-          <w:sz w:val="24"/>
-          <w:szCs w:val="24"/>
-        </w:rPr>
-        <w:t>的</w:t>
+        <w:t>之前的</w:t>
       </w:r>
       <w:r>
         <w:rPr>
@@ -3782,8 +3788,18 @@
                 <w:sz w:val="24"/>
                 <w:szCs w:val="24"/>
               </w:rPr>
-              <w:t>#0F0F0F’</w:t>
-            </w:r>
+              <w:t>#0F0F0F</w:t>
+            </w:r>
+            <w:proofErr w:type="gramStart"/>
+            <w:r>
+              <w:rPr>
+                <w:rFonts w:ascii="Courier New" w:hAnsi="Courier New"/>
+                <w:sz w:val="24"/>
+                <w:szCs w:val="24"/>
+              </w:rPr>
+              <w:t>’</w:t>
+            </w:r>
+            <w:proofErr w:type="gramEnd"/>
             <w:r>
               <w:rPr>
                 <w:rFonts w:ascii="Courier New" w:hAnsi="Courier New" w:hint="eastAsia"/>
@@ -6567,7 +6583,6 @@
               <w:t xml:space="preserve">import </w:t>
             </w:r>
             <w:proofErr w:type="spellStart"/>
-            <w:proofErr w:type="gramStart"/>
             <w:r>
               <w:rPr>
                 <w:rFonts w:ascii="Courier New" w:eastAsia="宋体" w:hAnsi="Courier New" w:cs="Courier New"/>
@@ -6579,7 +6594,6 @@
               <w:t>matplotlib.pyplot</w:t>
             </w:r>
             <w:proofErr w:type="spellEnd"/>
-            <w:proofErr w:type="gramEnd"/>
             <w:r>
               <w:rPr>
                 <w:rFonts w:ascii="Courier New" w:eastAsia="宋体" w:hAnsi="Courier New" w:cs="Courier New"/>
@@ -11670,7 +11684,6 @@
               <w:t xml:space="preserve">import </w:t>
             </w:r>
             <w:proofErr w:type="spellStart"/>
-            <w:proofErr w:type="gramStart"/>
             <w:r>
               <w:rPr>
                 <w:rFonts w:ascii="Courier New" w:eastAsia="宋体" w:hAnsi="Courier New" w:cs="Courier New"/>
@@ -11682,7 +11695,6 @@
               <w:t>matplotlib.pyplot</w:t>
             </w:r>
             <w:proofErr w:type="spellEnd"/>
-            <w:proofErr w:type="gramEnd"/>
             <w:r>
               <w:rPr>
                 <w:rFonts w:ascii="Courier New" w:eastAsia="宋体" w:hAnsi="Courier New" w:cs="Courier New"/>
@@ -16148,7 +16160,25 @@
           <w:sz w:val="24"/>
           <w:szCs w:val="24"/>
         </w:rPr>
-        <w:t>, t**2, ‘bs’</w:t>
+        <w:t xml:space="preserve">, t**2, </w:t>
+      </w:r>
+      <w:proofErr w:type="gramStart"/>
+      <w:r>
+        <w:rPr>
+          <w:rFonts w:ascii="Courier New" w:hAnsi="Courier New"/>
+          <w:sz w:val="24"/>
+          <w:szCs w:val="24"/>
+        </w:rPr>
+        <w:t>‘</w:t>
+      </w:r>
+      <w:proofErr w:type="gramEnd"/>
+      <w:r>
+        <w:rPr>
+          <w:rFonts w:ascii="Courier New" w:hAnsi="Courier New"/>
+          <w:sz w:val="24"/>
+          <w:szCs w:val="24"/>
+        </w:rPr>
+        <w:t>bs’</w:t>
       </w:r>
       <w:r>
         <w:rPr>
@@ -17582,7 +17612,7 @@
           <w:sz w:val="24"/>
           <w:szCs w:val="24"/>
         </w:rPr>
-        <w:t>一幅</w:t>
+        <w:t>一幅散</w:t>
       </w:r>
       <w:proofErr w:type="gramEnd"/>
       <w:r>
@@ -17591,7 +17621,7 @@
           <w:sz w:val="24"/>
           <w:szCs w:val="24"/>
         </w:rPr>
-        <w:t>散点图：各点的位置</w:t>
+        <w:t>点图：各点的位置</w:t>
       </w:r>
       <w:r>
         <w:rPr>
@@ -22561,7 +22591,7 @@
     </w:rPrDefault>
     <w:pPrDefault/>
   </w:docDefaults>
-  <w:latentStyles w:defLockedState="0" w:defUIPriority="99" w:defSemiHidden="0" w:defUnhideWhenUsed="0" w:defQFormat="0" w:count="375">
+  <w:latentStyles w:defLockedState="0" w:defUIPriority="99" w:defSemiHidden="0" w:defUnhideWhenUsed="0" w:defQFormat="0" w:count="376">
     <w:lsdException w:name="Normal" w:uiPriority="0" w:qFormat="1"/>
     <w:lsdException w:name="heading 1" w:uiPriority="9" w:qFormat="1"/>
     <w:lsdException w:name="heading 2" w:semiHidden="1" w:uiPriority="9" w:unhideWhenUsed="1" w:qFormat="1"/>
@@ -22667,7 +22697,6 @@
     <w:lsdException w:name="HTML Sample" w:semiHidden="1" w:unhideWhenUsed="1"/>
     <w:lsdException w:name="HTML Typewriter" w:semiHidden="1" w:unhideWhenUsed="1"/>
     <w:lsdException w:name="HTML Variable" w:semiHidden="1" w:unhideWhenUsed="1"/>
-    <w:lsdException w:name="Normal Table" w:semiHidden="1" w:unhideWhenUsed="1"/>
     <w:lsdException w:name="annotation subject" w:semiHidden="1" w:unhideWhenUsed="1"/>
     <w:lsdException w:name="No List" w:semiHidden="1" w:unhideWhenUsed="1"/>
     <w:lsdException w:name="Outline List 1" w:semiHidden="1" w:unhideWhenUsed="1"/>
@@ -22714,10 +22743,8 @@
     <w:lsdException w:name="Table Subtle 2" w:semiHidden="1" w:unhideWhenUsed="1"/>
     <w:lsdException w:name="Table Web 1" w:semiHidden="1" w:unhideWhenUsed="1"/>
     <w:lsdException w:name="Table Web 2" w:semiHidden="1" w:unhideWhenUsed="1"/>
-    <w:lsdException w:name="Table Web 3" w:semiHidden="1" w:unhideWhenUsed="1"/>
     <w:lsdException w:name="Balloon Text" w:semiHidden="1" w:unhideWhenUsed="1"/>
     <w:lsdException w:name="Table Grid" w:uiPriority="59"/>
-    <w:lsdException w:name="Table Theme" w:semiHidden="1" w:unhideWhenUsed="1"/>
     <w:lsdException w:name="Placeholder Text" w:semiHidden="1"/>
     <w:lsdException w:name="No Spacing" w:uiPriority="1" w:qFormat="1"/>
     <w:lsdException w:name="Light Shading" w:uiPriority="60"/>
@@ -22937,6 +22964,7 @@
     <w:lsdException w:name="Smart Hyperlink" w:semiHidden="1" w:unhideWhenUsed="1"/>
     <w:lsdException w:name="Hashtag" w:semiHidden="1" w:unhideWhenUsed="1"/>
     <w:lsdException w:name="Unresolved Mention" w:semiHidden="1" w:unhideWhenUsed="1"/>
+    <w:lsdException w:name="Smart Link" w:semiHidden="1" w:unhideWhenUsed="1"/>
   </w:latentStyles>
   <w:style w:type="paragraph" w:default="1" w:styleId="a">
     <w:name w:val="Normal"/>
@@ -23464,7 +23492,7 @@
 </file>
 
 <file path=customXml/itemProps1.xml><?xml version="1.0" encoding="utf-8"?>
-<ds:datastoreItem xmlns:ds="http://schemas.openxmlformats.org/officeDocument/2006/customXml" ds:itemID="{1F7F4AD5-D954-48AF-83D3-73D4731CB7CA}">
+<ds:datastoreItem xmlns:ds="http://schemas.openxmlformats.org/officeDocument/2006/customXml" ds:itemID="{0B22F94C-96C4-4DB7-A353-622185243025}">
   <ds:schemaRefs>
     <ds:schemaRef ds:uri="http://schemas.openxmlformats.org/officeDocument/2006/bibliography"/>
   </ds:schemaRefs>

</xml_diff>

<commit_message>
Book chapter update: updating chapter 3.1.2 "Fetching stock market history data"
</commit_message>
<xml_diff>
--- a/python_book/matplotlib/matplotlib.docx
+++ b/python_book/matplotlib/matplotlib.docx
@@ -10,6 +10,8 @@
           <w:szCs w:val="32"/>
         </w:rPr>
       </w:pPr>
+      <w:bookmarkStart w:id="0" w:name="_GoBack"/>
+      <w:bookmarkEnd w:id="0"/>
       <w:r>
         <w:rPr>
           <w:rFonts w:ascii="Courier New" w:hAnsi="Courier New"/>
@@ -919,8 +921,7 @@
         </w:rPr>
         <w:t>，</w:t>
       </w:r>
-      <w:bookmarkStart w:id="0" w:name="_GoBack"/>
-      <w:bookmarkEnd w:id="0"/>
+      <w:proofErr w:type="gramStart"/>
       <w:r>
         <w:rPr>
           <w:rFonts w:ascii="Courier New" w:hAnsi="Courier New" w:hint="eastAsia"/>
@@ -935,7 +936,16 @@
           <w:sz w:val="24"/>
           <w:szCs w:val="24"/>
         </w:rPr>
-        <w:t>之前的</w:t>
+        <w:t>之前</w:t>
+      </w:r>
+      <w:proofErr w:type="gramEnd"/>
+      <w:r>
+        <w:rPr>
+          <w:rFonts w:ascii="Courier New" w:hAnsi="Courier New" w:hint="eastAsia"/>
+          <w:sz w:val="24"/>
+          <w:szCs w:val="24"/>
+        </w:rPr>
+        <w:t>的</w:t>
       </w:r>
       <w:r>
         <w:rPr>
@@ -991,7 +1001,7 @@
           <w:sz w:val="24"/>
           <w:szCs w:val="24"/>
         </w:rPr>
-        <w:t>，如果没有出现任何错误信息提示，说明说明</w:t>
+        <w:t>，如果没有出现任何错误信息提示，说明</w:t>
       </w:r>
       <w:r>
         <w:rPr>
@@ -23492,7 +23502,7 @@
 </file>
 
 <file path=customXml/itemProps1.xml><?xml version="1.0" encoding="utf-8"?>
-<ds:datastoreItem xmlns:ds="http://schemas.openxmlformats.org/officeDocument/2006/customXml" ds:itemID="{0B22F94C-96C4-4DB7-A353-622185243025}">
+<ds:datastoreItem xmlns:ds="http://schemas.openxmlformats.org/officeDocument/2006/customXml" ds:itemID="{A339D442-5DB5-42FE-86E8-71936D43146D}">
   <ds:schemaRefs>
     <ds:schemaRef ds:uri="http://schemas.openxmlformats.org/officeDocument/2006/bibliography"/>
   </ds:schemaRefs>

</xml_diff>

<commit_message>
Book chapter update: re-indexing chapter 1 "matplotlib"
</commit_message>
<xml_diff>
--- a/python_book/matplotlib/matplotlib.docx
+++ b/python_book/matplotlib/matplotlib.docx
@@ -10,15 +10,13 @@
           <w:szCs w:val="32"/>
         </w:rPr>
       </w:pPr>
-      <w:bookmarkStart w:id="0" w:name="_GoBack"/>
-      <w:bookmarkEnd w:id="0"/>
       <w:r>
         <w:rPr>
           <w:rFonts w:ascii="Courier New" w:hAnsi="Courier New"/>
           <w:sz w:val="32"/>
           <w:szCs w:val="32"/>
         </w:rPr>
-        <w:t>3.</w:t>
+        <w:t>1.</w:t>
       </w:r>
       <w:r>
         <w:rPr>
@@ -368,6 +366,40 @@
         </w:rPr>
         <w:t>，而它又常常与</w:t>
       </w:r>
+      <w:r>
+        <w:rPr>
+          <w:rFonts w:ascii="Courier New" w:hAnsi="Courier New" w:hint="eastAsia"/>
+          <w:sz w:val="24"/>
+          <w:szCs w:val="24"/>
+        </w:rPr>
+        <w:t>NumPy</w:t>
+      </w:r>
+      <w:r>
+        <w:rPr>
+          <w:rFonts w:ascii="Courier New" w:hAnsi="Courier New" w:hint="eastAsia"/>
+          <w:sz w:val="24"/>
+          <w:szCs w:val="24"/>
+        </w:rPr>
+        <w:t>等数学扩展</w:t>
+      </w:r>
+      <w:proofErr w:type="gramStart"/>
+      <w:r>
+        <w:rPr>
+          <w:rFonts w:ascii="Courier New" w:hAnsi="Courier New" w:hint="eastAsia"/>
+          <w:sz w:val="24"/>
+          <w:szCs w:val="24"/>
+        </w:rPr>
+        <w:t>包结合</w:t>
+      </w:r>
+      <w:proofErr w:type="gramEnd"/>
+      <w:r>
+        <w:rPr>
+          <w:rFonts w:ascii="Courier New" w:hAnsi="Courier New" w:hint="eastAsia"/>
+          <w:sz w:val="24"/>
+          <w:szCs w:val="24"/>
+        </w:rPr>
+        <w:t>使用，对于</w:t>
+      </w:r>
       <w:proofErr w:type="spellStart"/>
       <w:r>
         <w:rPr>
@@ -375,7 +407,7 @@
           <w:sz w:val="24"/>
           <w:szCs w:val="24"/>
         </w:rPr>
-        <w:t>numpy</w:t>
+        <w:t>Nump</w:t>
       </w:r>
       <w:proofErr w:type="spellEnd"/>
       <w:r>
@@ -384,7 +416,7 @@
           <w:sz w:val="24"/>
           <w:szCs w:val="24"/>
         </w:rPr>
-        <w:t>等数学扩展</w:t>
+        <w:t>等扩展</w:t>
       </w:r>
       <w:proofErr w:type="gramStart"/>
       <w:r>
@@ -393,7 +425,7 @@
           <w:sz w:val="24"/>
           <w:szCs w:val="24"/>
         </w:rPr>
-        <w:t>包结合</w:t>
+        <w:t>包相关</w:t>
       </w:r>
       <w:proofErr w:type="gramEnd"/>
       <w:r>
@@ -402,60 +434,47 @@
           <w:sz w:val="24"/>
           <w:szCs w:val="24"/>
         </w:rPr>
-        <w:t>使用，对于</w:t>
-      </w:r>
-      <w:proofErr w:type="spellStart"/>
-      <w:r>
-        <w:rPr>
-          <w:rFonts w:ascii="Courier New" w:hAnsi="Courier New" w:hint="eastAsia"/>
-          <w:sz w:val="24"/>
-          <w:szCs w:val="24"/>
-        </w:rPr>
-        <w:t>numpy</w:t>
-      </w:r>
-      <w:proofErr w:type="spellEnd"/>
-      <w:r>
-        <w:rPr>
-          <w:rFonts w:ascii="Courier New" w:hAnsi="Courier New" w:hint="eastAsia"/>
-          <w:sz w:val="24"/>
-          <w:szCs w:val="24"/>
-        </w:rPr>
-        <w:t>等扩展</w:t>
-      </w:r>
-      <w:proofErr w:type="gramStart"/>
-      <w:r>
-        <w:rPr>
-          <w:rFonts w:ascii="Courier New" w:hAnsi="Courier New" w:hint="eastAsia"/>
-          <w:sz w:val="24"/>
-          <w:szCs w:val="24"/>
-        </w:rPr>
-        <w:t>包相关</w:t>
-      </w:r>
-      <w:proofErr w:type="gramEnd"/>
-      <w:r>
-        <w:rPr>
-          <w:rFonts w:ascii="Courier New" w:hAnsi="Courier New" w:hint="eastAsia"/>
-          <w:sz w:val="24"/>
-          <w:szCs w:val="24"/>
-        </w:rPr>
-        <w:t>内容，本章将只作简要介绍，感兴趣的读者</w:t>
-      </w:r>
-      <w:r>
-        <w:rPr>
-          <w:rFonts w:ascii="Courier New" w:hAnsi="Courier New" w:hint="eastAsia"/>
-          <w:sz w:val="24"/>
-          <w:szCs w:val="24"/>
-          <w:highlight w:val="yellow"/>
-        </w:rPr>
-        <w:t>可查阅相关资料进一步拓展学习</w:t>
-      </w:r>
-      <w:r>
-        <w:rPr>
-          <w:rFonts w:ascii="Courier New" w:hAnsi="Courier New" w:hint="eastAsia"/>
-          <w:sz w:val="24"/>
-          <w:szCs w:val="24"/>
-        </w:rPr>
-        <w:t>。</w:t>
+        <w:t>内容，本章将只作简要介绍，</w:t>
+      </w:r>
+      <w:r>
+        <w:rPr>
+          <w:rFonts w:ascii="Courier New" w:hAnsi="Courier New" w:hint="eastAsia"/>
+          <w:sz w:val="24"/>
+          <w:szCs w:val="24"/>
+        </w:rPr>
+        <w:t>有关</w:t>
+      </w:r>
+      <w:r>
+        <w:rPr>
+          <w:rFonts w:ascii="Courier New" w:hAnsi="Courier New" w:hint="eastAsia"/>
+          <w:sz w:val="24"/>
+          <w:szCs w:val="24"/>
+        </w:rPr>
+        <w:t>NumPy</w:t>
+      </w:r>
+      <w:r>
+        <w:rPr>
+          <w:rFonts w:ascii="Courier New" w:hAnsi="Courier New" w:hint="eastAsia"/>
+          <w:sz w:val="24"/>
+          <w:szCs w:val="24"/>
+        </w:rPr>
+        <w:t>的详细介绍请参考第</w:t>
+      </w:r>
+      <w:r>
+        <w:rPr>
+          <w:rFonts w:ascii="Courier New" w:hAnsi="Courier New" w:hint="eastAsia"/>
+          <w:sz w:val="24"/>
+          <w:szCs w:val="24"/>
+        </w:rPr>
+        <w:t>2</w:t>
+      </w:r>
+      <w:r>
+        <w:rPr>
+          <w:rFonts w:ascii="Courier New" w:hAnsi="Courier New" w:hint="eastAsia"/>
+          <w:sz w:val="24"/>
+          <w:szCs w:val="24"/>
+        </w:rPr>
+        <w:t>章。</w:t>
       </w:r>
     </w:p>
     <w:p>
@@ -472,7 +491,7 @@
           <w:sz w:val="32"/>
           <w:szCs w:val="32"/>
         </w:rPr>
-        <w:t>3.</w:t>
+        <w:t>1.</w:t>
       </w:r>
       <w:r>
         <w:rPr>
@@ -1110,7 +1129,7 @@
           <w:sz w:val="32"/>
           <w:szCs w:val="32"/>
         </w:rPr>
-        <w:t>3.</w:t>
+        <w:t>1.</w:t>
       </w:r>
       <w:r>
         <w:rPr>
@@ -1146,7 +1165,7 @@
           <w:sz w:val="24"/>
           <w:szCs w:val="24"/>
         </w:rPr>
-        <w:t>3.</w:t>
+        <w:t>1.</w:t>
       </w:r>
       <w:r>
         <w:rPr>
@@ -2721,7 +2740,7 @@
           <w:sz w:val="24"/>
           <w:szCs w:val="24"/>
         </w:rPr>
-        <w:t>3.</w:t>
+        <w:t>1.</w:t>
       </w:r>
       <w:r>
         <w:rPr>
@@ -5260,7 +5279,7 @@
           <w:sz w:val="32"/>
           <w:szCs w:val="32"/>
         </w:rPr>
-        <w:t>3.</w:t>
+        <w:t>1.</w:t>
       </w:r>
       <w:r>
         <w:rPr>
@@ -5307,7 +5326,7 @@
           <w:sz w:val="24"/>
           <w:szCs w:val="24"/>
         </w:rPr>
-        <w:t>3.</w:t>
+        <w:t>1.</w:t>
       </w:r>
       <w:r>
         <w:rPr>
@@ -5965,7 +5984,7 @@
           <w:sz w:val="24"/>
           <w:szCs w:val="24"/>
         </w:rPr>
-        <w:t>3.</w:t>
+        <w:t>1.</w:t>
       </w:r>
       <w:r>
         <w:rPr>
@@ -7233,7 +7252,7 @@
           <w:sz w:val="24"/>
           <w:szCs w:val="24"/>
         </w:rPr>
-        <w:t>3.</w:t>
+        <w:t>1.</w:t>
       </w:r>
       <w:r>
         <w:rPr>
@@ -8868,7 +8887,7 @@
           <w:sz w:val="24"/>
           <w:szCs w:val="24"/>
         </w:rPr>
-        <w:t>3.</w:t>
+        <w:t>1.</w:t>
       </w:r>
       <w:r>
         <w:rPr>
@@ -10359,7 +10378,7 @@
           <w:sz w:val="32"/>
           <w:szCs w:val="32"/>
         </w:rPr>
-        <w:t>3.</w:t>
+        <w:t>1.</w:t>
       </w:r>
       <w:r>
         <w:rPr>
@@ -10505,7 +10524,7 @@
           <w:sz w:val="24"/>
           <w:szCs w:val="24"/>
         </w:rPr>
-        <w:t>3.</w:t>
+        <w:t>1.</w:t>
       </w:r>
       <w:r>
         <w:rPr>
@@ -11446,7 +11465,7 @@
           <w:sz w:val="24"/>
           <w:szCs w:val="24"/>
         </w:rPr>
-        <w:t>3.</w:t>
+        <w:t>1.</w:t>
       </w:r>
       <w:r>
         <w:rPr>
@@ -12459,7 +12478,7 @@
           <w:sz w:val="24"/>
           <w:szCs w:val="24"/>
         </w:rPr>
-        <w:t>3.</w:t>
+        <w:t>1.</w:t>
       </w:r>
       <w:r>
         <w:rPr>
@@ -13529,7 +13548,7 @@
           <w:sz w:val="32"/>
           <w:szCs w:val="32"/>
         </w:rPr>
-        <w:t>3.</w:t>
+        <w:t>1.</w:t>
       </w:r>
       <w:r>
         <w:rPr>
@@ -13688,7 +13707,7 @@
           <w:sz w:val="24"/>
           <w:szCs w:val="24"/>
         </w:rPr>
-        <w:t>3.</w:t>
+        <w:t>1.</w:t>
       </w:r>
       <w:r>
         <w:rPr>
@@ -16360,7 +16379,7 @@
           <w:sz w:val="24"/>
           <w:szCs w:val="24"/>
         </w:rPr>
-        <w:t>3.</w:t>
+        <w:t>1.</w:t>
       </w:r>
       <w:r>
         <w:rPr>
@@ -16369,7 +16388,7 @@
           <w:sz w:val="24"/>
           <w:szCs w:val="24"/>
         </w:rPr>
-        <w:t>4</w:t>
+        <w:t>6</w:t>
       </w:r>
       <w:r>
         <w:rPr>
@@ -18814,7 +18833,7 @@
           <w:sz w:val="24"/>
           <w:szCs w:val="24"/>
         </w:rPr>
-        <w:t>3.</w:t>
+        <w:t>1.</w:t>
       </w:r>
       <w:r>
         <w:rPr>
@@ -18823,7 +18842,7 @@
           <w:sz w:val="24"/>
           <w:szCs w:val="24"/>
         </w:rPr>
-        <w:t>4</w:t>
+        <w:t>6</w:t>
       </w:r>
       <w:r>
         <w:rPr>
@@ -22233,6 +22252,8 @@
           <w:szCs w:val="28"/>
         </w:rPr>
       </w:pPr>
+      <w:bookmarkStart w:id="0" w:name="_GoBack"/>
+      <w:bookmarkEnd w:id="0"/>
     </w:p>
     <w:sectPr>
       <w:pgSz w:w="11906" w:h="16838"/>
@@ -22707,6 +22728,7 @@
     <w:lsdException w:name="HTML Sample" w:semiHidden="1" w:unhideWhenUsed="1"/>
     <w:lsdException w:name="HTML Typewriter" w:semiHidden="1" w:unhideWhenUsed="1"/>
     <w:lsdException w:name="HTML Variable" w:semiHidden="1" w:unhideWhenUsed="1"/>
+    <w:lsdException w:name="Normal Table" w:semiHidden="1" w:unhideWhenUsed="1"/>
     <w:lsdException w:name="annotation subject" w:semiHidden="1" w:unhideWhenUsed="1"/>
     <w:lsdException w:name="No List" w:semiHidden="1" w:unhideWhenUsed="1"/>
     <w:lsdException w:name="Outline List 1" w:semiHidden="1" w:unhideWhenUsed="1"/>
@@ -22753,8 +22775,10 @@
     <w:lsdException w:name="Table Subtle 2" w:semiHidden="1" w:unhideWhenUsed="1"/>
     <w:lsdException w:name="Table Web 1" w:semiHidden="1" w:unhideWhenUsed="1"/>
     <w:lsdException w:name="Table Web 2" w:semiHidden="1" w:unhideWhenUsed="1"/>
+    <w:lsdException w:name="Table Web 3" w:semiHidden="1" w:unhideWhenUsed="1"/>
     <w:lsdException w:name="Balloon Text" w:semiHidden="1" w:unhideWhenUsed="1"/>
     <w:lsdException w:name="Table Grid" w:uiPriority="59"/>
+    <w:lsdException w:name="Table Theme" w:semiHidden="1" w:unhideWhenUsed="1"/>
     <w:lsdException w:name="Placeholder Text" w:semiHidden="1"/>
     <w:lsdException w:name="No Spacing" w:uiPriority="1" w:qFormat="1"/>
     <w:lsdException w:name="Light Shading" w:uiPriority="60"/>
@@ -23502,7 +23526,7 @@
 </file>
 
 <file path=customXml/itemProps1.xml><?xml version="1.0" encoding="utf-8"?>
-<ds:datastoreItem xmlns:ds="http://schemas.openxmlformats.org/officeDocument/2006/customXml" ds:itemID="{A339D442-5DB5-42FE-86E8-71936D43146D}">
+<ds:datastoreItem xmlns:ds="http://schemas.openxmlformats.org/officeDocument/2006/customXml" ds:itemID="{A30ADF59-DFFC-436A-9EB1-4C5CE6E6E9AA}">
   <ds:schemaRefs>
     <ds:schemaRef ds:uri="http://schemas.openxmlformats.org/officeDocument/2006/bibliography"/>
   </ds:schemaRefs>

</xml_diff>

<commit_message>
Book chapter update: updating index of chapter "matplotlib"
</commit_message>
<xml_diff>
--- a/python_book/matplotlib/matplotlib.docx
+++ b/python_book/matplotlib/matplotlib.docx
@@ -16,7 +16,7 @@
           <w:sz w:val="32"/>
           <w:szCs w:val="32"/>
         </w:rPr>
-        <w:t>1.</w:t>
+        <w:t>4.</w:t>
       </w:r>
       <w:r>
         <w:rPr>
@@ -462,11 +462,11 @@
       </w:r>
       <w:r>
         <w:rPr>
-          <w:rFonts w:ascii="Courier New" w:hAnsi="Courier New" w:hint="eastAsia"/>
-          <w:sz w:val="24"/>
-          <w:szCs w:val="24"/>
-        </w:rPr>
-        <w:t>2</w:t>
+          <w:rFonts w:ascii="Courier New" w:hAnsi="Courier New"/>
+          <w:sz w:val="24"/>
+          <w:szCs w:val="24"/>
+        </w:rPr>
+        <w:t>5</w:t>
       </w:r>
       <w:r>
         <w:rPr>
@@ -491,7 +491,7 @@
           <w:sz w:val="32"/>
           <w:szCs w:val="32"/>
         </w:rPr>
-        <w:t>1.</w:t>
+        <w:t>4.</w:t>
       </w:r>
       <w:r>
         <w:rPr>
@@ -533,6 +533,8 @@
         </w:rPr>
         <w:t>与测试</w:t>
       </w:r>
+      <w:bookmarkStart w:id="0" w:name="_GoBack"/>
+      <w:bookmarkEnd w:id="0"/>
     </w:p>
     <w:p>
       <w:pPr>
@@ -1129,7 +1131,7 @@
           <w:sz w:val="32"/>
           <w:szCs w:val="32"/>
         </w:rPr>
-        <w:t>1.</w:t>
+        <w:t>4.</w:t>
       </w:r>
       <w:r>
         <w:rPr>
@@ -1165,7 +1167,7 @@
           <w:sz w:val="24"/>
           <w:szCs w:val="24"/>
         </w:rPr>
-        <w:t>1.</w:t>
+        <w:t>4.</w:t>
       </w:r>
       <w:r>
         <w:rPr>
@@ -2740,7 +2742,7 @@
           <w:sz w:val="24"/>
           <w:szCs w:val="24"/>
         </w:rPr>
-        <w:t>1.</w:t>
+        <w:t>4.</w:t>
       </w:r>
       <w:r>
         <w:rPr>
@@ -5279,7 +5281,7 @@
           <w:sz w:val="32"/>
           <w:szCs w:val="32"/>
         </w:rPr>
-        <w:t>1.</w:t>
+        <w:t>4.</w:t>
       </w:r>
       <w:r>
         <w:rPr>
@@ -5326,7 +5328,7 @@
           <w:sz w:val="24"/>
           <w:szCs w:val="24"/>
         </w:rPr>
-        <w:t>1.</w:t>
+        <w:t>4.</w:t>
       </w:r>
       <w:r>
         <w:rPr>
@@ -5984,7 +5986,7 @@
           <w:sz w:val="24"/>
           <w:szCs w:val="24"/>
         </w:rPr>
-        <w:t>1.</w:t>
+        <w:t>4.</w:t>
       </w:r>
       <w:r>
         <w:rPr>
@@ -7252,7 +7254,7 @@
           <w:sz w:val="24"/>
           <w:szCs w:val="24"/>
         </w:rPr>
-        <w:t>1.</w:t>
+        <w:t>4.</w:t>
       </w:r>
       <w:r>
         <w:rPr>
@@ -8887,7 +8889,7 @@
           <w:sz w:val="24"/>
           <w:szCs w:val="24"/>
         </w:rPr>
-        <w:t>1.</w:t>
+        <w:t>4.</w:t>
       </w:r>
       <w:r>
         <w:rPr>
@@ -10378,7 +10380,7 @@
           <w:sz w:val="32"/>
           <w:szCs w:val="32"/>
         </w:rPr>
-        <w:t>1.</w:t>
+        <w:t>4.</w:t>
       </w:r>
       <w:r>
         <w:rPr>
@@ -10524,7 +10526,7 @@
           <w:sz w:val="24"/>
           <w:szCs w:val="24"/>
         </w:rPr>
-        <w:t>1.</w:t>
+        <w:t>4.</w:t>
       </w:r>
       <w:r>
         <w:rPr>
@@ -11465,7 +11467,7 @@
           <w:sz w:val="24"/>
           <w:szCs w:val="24"/>
         </w:rPr>
-        <w:t>1.</w:t>
+        <w:t>4.</w:t>
       </w:r>
       <w:r>
         <w:rPr>
@@ -12478,7 +12480,7 @@
           <w:sz w:val="24"/>
           <w:szCs w:val="24"/>
         </w:rPr>
-        <w:t>1.</w:t>
+        <w:t>4.</w:t>
       </w:r>
       <w:r>
         <w:rPr>
@@ -13548,7 +13550,7 @@
           <w:sz w:val="32"/>
           <w:szCs w:val="32"/>
         </w:rPr>
-        <w:t>1.</w:t>
+        <w:t>4.</w:t>
       </w:r>
       <w:r>
         <w:rPr>
@@ -13707,7 +13709,7 @@
           <w:sz w:val="24"/>
           <w:szCs w:val="24"/>
         </w:rPr>
-        <w:t>1.</w:t>
+        <w:t>4.</w:t>
       </w:r>
       <w:r>
         <w:rPr>
@@ -16379,7 +16381,7 @@
           <w:sz w:val="24"/>
           <w:szCs w:val="24"/>
         </w:rPr>
-        <w:t>1.</w:t>
+        <w:t>4.</w:t>
       </w:r>
       <w:r>
         <w:rPr>
@@ -18833,7 +18835,7 @@
           <w:sz w:val="24"/>
           <w:szCs w:val="24"/>
         </w:rPr>
-        <w:t>1.</w:t>
+        <w:t>4.</w:t>
       </w:r>
       <w:r>
         <w:rPr>
@@ -22252,8 +22254,6 @@
           <w:szCs w:val="28"/>
         </w:rPr>
       </w:pPr>
-      <w:bookmarkStart w:id="0" w:name="_GoBack"/>
-      <w:bookmarkEnd w:id="0"/>
     </w:p>
     <w:sectPr>
       <w:pgSz w:w="11906" w:h="16838"/>
@@ -23526,7 +23526,7 @@
 </file>
 
 <file path=customXml/itemProps1.xml><?xml version="1.0" encoding="utf-8"?>
-<ds:datastoreItem xmlns:ds="http://schemas.openxmlformats.org/officeDocument/2006/customXml" ds:itemID="{A30ADF59-DFFC-436A-9EB1-4C5CE6E6E9AA}">
+<ds:datastoreItem xmlns:ds="http://schemas.openxmlformats.org/officeDocument/2006/customXml" ds:itemID="{D1A69888-0AC2-44A8-8E00-EE95647E7F16}">
   <ds:schemaRefs>
     <ds:schemaRef ds:uri="http://schemas.openxmlformats.org/officeDocument/2006/bibliography"/>
   </ds:schemaRefs>

</xml_diff>